<commit_message>
Updated project with latest code
</commit_message>
<xml_diff>
--- a/RELATIONAL SCHEMA FOR LIBRARY DATABASE.docx
+++ b/RELATIONAL SCHEMA FOR LIBRARY DATABASE.docx
@@ -303,163 +303,6 @@
           <w:b/>
           <w:bCs/>
         </w:rPr>
-        <w:t>BOOKALLOCATION</w:t>
-      </w:r>
-    </w:p>
-    <w:p>
-      <w:pPr>
-        <w:pStyle w:val="ListParagraph"/>
-        <w:numPr>
-          <w:ilvl w:val="0"/>
-          <w:numId w:val="7"/>
-        </w:numPr>
-        <w:spacing w:after="0"/>
-        <w:rPr>
-          <w:rFonts w:asciiTheme="majorHAnsi" w:hAnsiTheme="majorHAnsi" w:cstheme="majorHAnsi"/>
-          <w:b/>
-          <w:bCs/>
-          <w:u w:val="single"/>
-        </w:rPr>
-      </w:pPr>
-      <w:r>
-        <w:rPr>
-          <w:rFonts w:asciiTheme="majorHAnsi" w:hAnsiTheme="majorHAnsi" w:cstheme="majorHAnsi"/>
-          <w:b/>
-          <w:bCs/>
-          <w:u w:val="single"/>
-        </w:rPr>
-        <w:t>BookID</w:t>
-      </w:r>
-      <w:r>
-        <w:rPr>
-          <w:rFonts w:asciiTheme="majorHAnsi" w:hAnsiTheme="majorHAnsi" w:cstheme="majorHAnsi"/>
-          <w:b/>
-          <w:bCs/>
-          <w:u w:val="single"/>
-        </w:rPr>
-        <w:t xml:space="preserve"> </w:t>
-      </w:r>
-      <w:r>
-        <w:rPr>
-          <w:rFonts w:asciiTheme="majorHAnsi" w:hAnsiTheme="majorHAnsi" w:cstheme="majorHAnsi"/>
-        </w:rPr>
-        <w:t xml:space="preserve">(FK </w:t>
-      </w:r>
-      <w:r>
-        <w:rPr>
-          <w:rFonts w:asciiTheme="majorHAnsi" w:hAnsiTheme="majorHAnsi" w:cstheme="majorHAnsi"/>
-        </w:rPr>
-        <w:t>→</w:t>
-      </w:r>
-      <w:r>
-        <w:rPr>
-          <w:rFonts w:asciiTheme="majorHAnsi" w:hAnsiTheme="majorHAnsi" w:cstheme="majorHAnsi"/>
-        </w:rPr>
-        <w:t xml:space="preserve"> BOOK)</w:t>
-      </w:r>
-    </w:p>
-    <w:p>
-      <w:pPr>
-        <w:pStyle w:val="ListParagraph"/>
-        <w:numPr>
-          <w:ilvl w:val="0"/>
-          <w:numId w:val="7"/>
-        </w:numPr>
-        <w:spacing w:after="0"/>
-        <w:rPr>
-          <w:rFonts w:asciiTheme="majorHAnsi" w:hAnsiTheme="majorHAnsi" w:cstheme="majorHAnsi"/>
-          <w:b/>
-          <w:bCs/>
-          <w:u w:val="single"/>
-        </w:rPr>
-      </w:pPr>
-      <w:r>
-        <w:rPr>
-          <w:rFonts w:asciiTheme="majorHAnsi" w:hAnsiTheme="majorHAnsi" w:cstheme="majorHAnsi"/>
-          <w:b/>
-          <w:bCs/>
-          <w:u w:val="single"/>
-        </w:rPr>
-        <w:t>BranchID</w:t>
-      </w:r>
-      <w:r>
-        <w:rPr>
-          <w:rFonts w:asciiTheme="majorHAnsi" w:hAnsiTheme="majorHAnsi" w:cstheme="majorHAnsi"/>
-          <w:b/>
-          <w:bCs/>
-          <w:u w:val="single"/>
-        </w:rPr>
-        <w:t xml:space="preserve"> </w:t>
-      </w:r>
-      <w:r>
-        <w:rPr>
-          <w:rFonts w:asciiTheme="majorHAnsi" w:hAnsiTheme="majorHAnsi" w:cstheme="majorHAnsi"/>
-        </w:rPr>
-        <w:t xml:space="preserve">(FK </w:t>
-      </w:r>
-      <w:r>
-        <w:rPr>
-          <w:rFonts w:asciiTheme="majorHAnsi" w:hAnsiTheme="majorHAnsi" w:cstheme="majorHAnsi"/>
-        </w:rPr>
-        <w:t>→</w:t>
-      </w:r>
-      <w:r>
-        <w:rPr>
-          <w:rFonts w:asciiTheme="majorHAnsi" w:hAnsiTheme="majorHAnsi" w:cstheme="majorHAnsi"/>
-        </w:rPr>
-        <w:t xml:space="preserve"> BRANCHES)</w:t>
-      </w:r>
-    </w:p>
-    <w:p>
-      <w:pPr>
-        <w:pStyle w:val="ListParagraph"/>
-        <w:numPr>
-          <w:ilvl w:val="0"/>
-          <w:numId w:val="7"/>
-        </w:numPr>
-        <w:spacing w:after="0"/>
-        <w:rPr>
-          <w:rFonts w:asciiTheme="majorHAnsi" w:hAnsiTheme="majorHAnsi" w:cstheme="majorHAnsi"/>
-        </w:rPr>
-      </w:pPr>
-      <w:r>
-        <w:rPr>
-          <w:rFonts w:asciiTheme="majorHAnsi" w:hAnsiTheme="majorHAnsi" w:cstheme="majorHAnsi"/>
-        </w:rPr>
-        <w:t>Quantity</w:t>
-      </w:r>
-    </w:p>
-    <w:p>
-      <w:pPr>
-        <w:spacing w:after="0"/>
-        <w:rPr>
-          <w:rFonts w:asciiTheme="majorHAnsi" w:hAnsiTheme="majorHAnsi" w:cstheme="majorHAnsi"/>
-        </w:rPr>
-      </w:pPr>
-    </w:p>
-    <w:p>
-      <w:pPr>
-        <w:spacing w:after="0"/>
-        <w:rPr>
-          <w:rFonts w:asciiTheme="majorHAnsi" w:hAnsiTheme="majorHAnsi" w:cstheme="majorHAnsi"/>
-        </w:rPr>
-      </w:pPr>
-    </w:p>
-    <w:p>
-      <w:pPr>
-        <w:spacing w:after="0"/>
-        <w:rPr>
-          <w:rFonts w:asciiTheme="majorHAnsi" w:hAnsiTheme="majorHAnsi" w:cstheme="majorHAnsi"/>
-          <w:b/>
-          <w:bCs/>
-        </w:rPr>
-      </w:pPr>
-      <w:r>
-        <w:rPr>
-          <w:rFonts w:asciiTheme="majorHAnsi" w:hAnsiTheme="majorHAnsi" w:cstheme="majorHAnsi"/>
-          <w:b/>
-          <w:bCs/>
-        </w:rPr>
         <w:t>AUTHOR</w:t>
       </w:r>
     </w:p>
@@ -1022,7 +865,6 @@
           <w:b/>
           <w:bCs/>
         </w:rPr>
-        <w:lastRenderedPageBreak/>
         <w:t xml:space="preserve"> RELATIONSHIPS</w:t>
       </w:r>
     </w:p>
@@ -1107,8 +949,15 @@
         <w:rPr>
           <w:rFonts w:asciiTheme="majorHAnsi" w:hAnsiTheme="majorHAnsi" w:cstheme="majorHAnsi"/>
         </w:rPr>
-        <w:t xml:space="preserve">One </w:t>
-      </w:r>
+        <w:t>Many</w:t>
+      </w:r>
+      <w:r>
+        <w:rPr>
+          <w:rFonts w:asciiTheme="majorHAnsi" w:hAnsiTheme="majorHAnsi" w:cstheme="majorHAnsi"/>
+        </w:rPr>
+        <w:t xml:space="preserve"> </w:t>
+      </w:r>
+      <w:proofErr w:type="gramStart"/>
       <w:r>
         <w:rPr>
           <w:rFonts w:asciiTheme="majorHAnsi" w:hAnsiTheme="majorHAnsi" w:cstheme="majorHAnsi"/>
@@ -1117,11 +966,36 @@
         </w:rPr>
         <w:t>Member</w:t>
       </w:r>
-      <w:r>
-        <w:rPr>
-          <w:rFonts w:asciiTheme="majorHAnsi" w:hAnsiTheme="majorHAnsi" w:cstheme="majorHAnsi"/>
-        </w:rPr>
-        <w:t xml:space="preserve"> can borrow many </w:t>
+      <w:proofErr w:type="gramEnd"/>
+      <w:r>
+        <w:rPr>
+          <w:rFonts w:asciiTheme="majorHAnsi" w:hAnsiTheme="majorHAnsi" w:cstheme="majorHAnsi"/>
+        </w:rPr>
+        <w:t xml:space="preserve"> can </w:t>
+      </w:r>
+      <w:r>
+        <w:rPr>
+          <w:rFonts w:asciiTheme="majorHAnsi" w:hAnsiTheme="majorHAnsi" w:cstheme="majorHAnsi"/>
+        </w:rPr>
+        <w:t>loan</w:t>
+      </w:r>
+      <w:r>
+        <w:rPr>
+          <w:rFonts w:asciiTheme="majorHAnsi" w:hAnsiTheme="majorHAnsi" w:cstheme="majorHAnsi"/>
+        </w:rPr>
+        <w:t xml:space="preserve"> </w:t>
+      </w:r>
+      <w:r>
+        <w:rPr>
+          <w:rFonts w:asciiTheme="majorHAnsi" w:hAnsiTheme="majorHAnsi" w:cstheme="majorHAnsi"/>
+        </w:rPr>
+        <w:t>one</w:t>
+      </w:r>
+      <w:r>
+        <w:rPr>
+          <w:rFonts w:asciiTheme="majorHAnsi" w:hAnsiTheme="majorHAnsi" w:cstheme="majorHAnsi"/>
+        </w:rPr>
+        <w:t xml:space="preserve"> </w:t>
       </w:r>
       <w:r>
         <w:rPr>
@@ -1153,37 +1027,29 @@
         <w:rPr>
           <w:rFonts w:asciiTheme="majorHAnsi" w:hAnsiTheme="majorHAnsi" w:cstheme="majorHAnsi"/>
         </w:rPr>
-        <w:t xml:space="preserve">One </w:t>
-      </w:r>
-      <w:r>
-        <w:rPr>
-          <w:rFonts w:asciiTheme="majorHAnsi" w:hAnsiTheme="majorHAnsi" w:cstheme="majorHAnsi"/>
-          <w:b/>
-          <w:bCs/>
-        </w:rPr>
-        <w:t>L</w:t>
-      </w:r>
-      <w:r>
-        <w:rPr>
-          <w:rFonts w:asciiTheme="majorHAnsi" w:hAnsiTheme="majorHAnsi" w:cstheme="majorHAnsi"/>
-          <w:b/>
-          <w:bCs/>
-        </w:rPr>
-        <w:t>oan</w:t>
-      </w:r>
-      <w:r>
-        <w:rPr>
-          <w:rFonts w:asciiTheme="majorHAnsi" w:hAnsiTheme="majorHAnsi" w:cstheme="majorHAnsi"/>
-        </w:rPr>
-        <w:t xml:space="preserve"> links one customer to one </w:t>
-      </w:r>
-      <w:r>
-        <w:rPr>
-          <w:rFonts w:asciiTheme="majorHAnsi" w:hAnsiTheme="majorHAnsi" w:cstheme="majorHAnsi"/>
-          <w:b/>
-          <w:bCs/>
-        </w:rPr>
-        <w:t>book</w:t>
+        <w:t xml:space="preserve">Many </w:t>
+      </w:r>
+      <w:r>
+        <w:rPr>
+          <w:rFonts w:asciiTheme="majorHAnsi" w:hAnsiTheme="majorHAnsi" w:cstheme="majorHAnsi"/>
+          <w:b/>
+          <w:bCs/>
+        </w:rPr>
+        <w:t>Books</w:t>
+      </w:r>
+      <w:r>
+        <w:rPr>
+          <w:rFonts w:asciiTheme="majorHAnsi" w:hAnsiTheme="majorHAnsi" w:cstheme="majorHAnsi"/>
+        </w:rPr>
+        <w:t xml:space="preserve"> can be found in many </w:t>
+      </w:r>
+      <w:r>
+        <w:rPr>
+          <w:rFonts w:asciiTheme="majorHAnsi" w:hAnsiTheme="majorHAnsi" w:cstheme="majorHAnsi"/>
+          <w:b/>
+          <w:bCs/>
+        </w:rPr>
+        <w:t>branches</w:t>
       </w:r>
       <w:r>
         <w:rPr>
@@ -1215,21 +1081,29 @@
           <w:b/>
           <w:bCs/>
         </w:rPr>
-        <w:t>Books</w:t>
-      </w:r>
-      <w:r>
-        <w:rPr>
-          <w:rFonts w:asciiTheme="majorHAnsi" w:hAnsiTheme="majorHAnsi" w:cstheme="majorHAnsi"/>
-        </w:rPr>
-        <w:t xml:space="preserve"> can be found in many </w:t>
-      </w:r>
-      <w:r>
-        <w:rPr>
-          <w:rFonts w:asciiTheme="majorHAnsi" w:hAnsiTheme="majorHAnsi" w:cstheme="majorHAnsi"/>
-          <w:b/>
-          <w:bCs/>
-        </w:rPr>
-        <w:t>branches</w:t>
+        <w:t>Staff</w:t>
+      </w:r>
+      <w:r>
+        <w:rPr>
+          <w:rFonts w:asciiTheme="majorHAnsi" w:hAnsiTheme="majorHAnsi" w:cstheme="majorHAnsi"/>
+        </w:rPr>
+        <w:t xml:space="preserve"> work at one </w:t>
+      </w:r>
+      <w:r>
+        <w:rPr>
+          <w:rFonts w:asciiTheme="majorHAnsi" w:hAnsiTheme="majorHAnsi" w:cstheme="majorHAnsi"/>
+          <w:b/>
+          <w:bCs/>
+        </w:rPr>
+        <w:t>b</w:t>
+      </w:r>
+      <w:r>
+        <w:rPr>
+          <w:rFonts w:asciiTheme="majorHAnsi" w:hAnsiTheme="majorHAnsi" w:cstheme="majorHAnsi"/>
+          <w:b/>
+          <w:bCs/>
+        </w:rPr>
+        <w:t>ranch</w:t>
       </w:r>
       <w:r>
         <w:rPr>
@@ -1253,60 +1127,6 @@
         <w:rPr>
           <w:rFonts w:asciiTheme="majorHAnsi" w:hAnsiTheme="majorHAnsi" w:cstheme="majorHAnsi"/>
         </w:rPr>
-        <w:t xml:space="preserve">Many </w:t>
-      </w:r>
-      <w:r>
-        <w:rPr>
-          <w:rFonts w:asciiTheme="majorHAnsi" w:hAnsiTheme="majorHAnsi" w:cstheme="majorHAnsi"/>
-          <w:b/>
-          <w:bCs/>
-        </w:rPr>
-        <w:t>Staff</w:t>
-      </w:r>
-      <w:r>
-        <w:rPr>
-          <w:rFonts w:asciiTheme="majorHAnsi" w:hAnsiTheme="majorHAnsi" w:cstheme="majorHAnsi"/>
-        </w:rPr>
-        <w:t xml:space="preserve"> work at one </w:t>
-      </w:r>
-      <w:r>
-        <w:rPr>
-          <w:rFonts w:asciiTheme="majorHAnsi" w:hAnsiTheme="majorHAnsi" w:cstheme="majorHAnsi"/>
-          <w:b/>
-          <w:bCs/>
-        </w:rPr>
-        <w:t>b</w:t>
-      </w:r>
-      <w:r>
-        <w:rPr>
-          <w:rFonts w:asciiTheme="majorHAnsi" w:hAnsiTheme="majorHAnsi" w:cstheme="majorHAnsi"/>
-          <w:b/>
-          <w:bCs/>
-        </w:rPr>
-        <w:t>ranch</w:t>
-      </w:r>
-      <w:r>
-        <w:rPr>
-          <w:rFonts w:asciiTheme="majorHAnsi" w:hAnsiTheme="majorHAnsi" w:cstheme="majorHAnsi"/>
-        </w:rPr>
-        <w:t>.</w:t>
-      </w:r>
-    </w:p>
-    <w:p>
-      <w:pPr>
-        <w:numPr>
-          <w:ilvl w:val="0"/>
-          <w:numId w:val="5"/>
-        </w:numPr>
-        <w:spacing w:after="0"/>
-        <w:rPr>
-          <w:rFonts w:asciiTheme="majorHAnsi" w:hAnsiTheme="majorHAnsi" w:cstheme="majorHAnsi"/>
-        </w:rPr>
-      </w:pPr>
-      <w:r>
-        <w:rPr>
-          <w:rFonts w:asciiTheme="majorHAnsi" w:hAnsiTheme="majorHAnsi" w:cstheme="majorHAnsi"/>
-        </w:rPr>
         <w:t xml:space="preserve">One </w:t>
       </w:r>
       <w:r>
@@ -1329,16 +1149,8 @@
           <w:b/>
           <w:bCs/>
         </w:rPr>
-        <w:t>books.</w:t>
-      </w:r>
-    </w:p>
-    <w:p>
-      <w:pPr>
-        <w:spacing w:after="0"/>
-        <w:rPr>
-          <w:rFonts w:asciiTheme="majorHAnsi" w:hAnsiTheme="majorHAnsi" w:cstheme="majorHAnsi"/>
-        </w:rPr>
-      </w:pPr>
+        <w:t>books</w:t>
+      </w:r>
     </w:p>
     <w:sectPr>
       <w:pgSz w:w="11906" w:h="16838"/>

</xml_diff>